<commit_message>
# Information updated on deliverable 4
</commit_message>
<xml_diff>
--- a/Deliverable4.docx
+++ b/Deliverable4.docx
@@ -4,25 +4,37 @@
   <w:body>
     <w:p>
       <w:r>
-        <w:t>Deliverable 4</w:t>
+        <w:t>arccos(x) :  Arccosine function</w:t>
       </w:r>
     </w:p>
     <w:p>
       <w:r>
-        <w:t xml:space="preserve">F1 : </w:t>
+        <w:t>HIMANSI MAHESHKUMAR PATEL (40072262)</w:t>
       </w:r>
-      <w:proofErr w:type="spellStart"/>
+    </w:p>
+    <w:p>
       <w:r>
-        <w:t>arccos</w:t>
+        <w:t>Department of Computer Science and Software Engineering (CSSE)</w:t>
       </w:r>
-      <w:proofErr w:type="spellEnd"/>
+    </w:p>
+    <w:p>
       <w:r>
-        <w:t>(x)</w:t>
+        <w:t xml:space="preserve">GitHub : </w:t>
       </w:r>
+      <w:hyperlink r:id="rId4" w:history="1">
+        <w:r>
+          <w:rPr>
+            <w:rStyle w:val="Hyperlink"/>
+          </w:rPr>
+          <w:t>https://github.com/Himansipatel/SOEN-6011-Team-H-Himansi</w:t>
+        </w:r>
+      </w:hyperlink>
+    </w:p>
+    <w:p/>
+    <w:p>
       <w:bookmarkStart w:id="0" w:name="_GoBack"/>
+      <w:bookmarkEnd w:id="0"/>
     </w:p>
-    <w:bookmarkEnd w:id="0"/>
-    <w:p/>
     <w:sectPr>
       <w:pgSz w:w="12240" w:h="15840"/>
       <w:pgMar w:top="1440" w:right="1440" w:bottom="1440" w:left="1440" w:header="708" w:footer="708" w:gutter="0"/>
@@ -431,6 +443,7 @@
   <w:style w:type="paragraph" w:default="1" w:styleId="Normal">
     <w:name w:val="Normal"/>
     <w:qFormat/>
+    <w:rsid w:val="009073AA"/>
   </w:style>
   <w:style w:type="character" w:default="1" w:styleId="DefaultParagraphFont">
     <w:name w:val="Default Paragraph Font"/>
@@ -458,6 +471,18 @@
     <w:uiPriority w:val="99"/>
     <w:semiHidden/>
     <w:unhideWhenUsed/>
+  </w:style>
+  <w:style w:type="character" w:styleId="Hyperlink">
+    <w:name w:val="Hyperlink"/>
+    <w:basedOn w:val="DefaultParagraphFont"/>
+    <w:uiPriority w:val="99"/>
+    <w:semiHidden/>
+    <w:unhideWhenUsed/>
+    <w:rsid w:val="009073AA"/>
+    <w:rPr>
+      <w:color w:val="0000FF"/>
+      <w:u w:val="single"/>
+    </w:rPr>
   </w:style>
 </w:styles>
 </file>

</xml_diff>